<commit_message>
hello world step 8
</commit_message>
<xml_diff>
--- a/Setting up Python on Flask Web.docx
+++ b/Setting up Python on Flask Web.docx
@@ -2404,7 +2404,13 @@
         <w:rPr>
           <w:color w:val="FF0000"/>
         </w:rPr>
-        <w:t>14</w:t>
+        <w:t>1</w:t>
+      </w:r>
+      <w:r>
+        <w:rPr>
+          <w:color w:val="FF0000"/>
+        </w:rPr>
+        <w:t>2</w:t>
       </w:r>
       <w:r>
         <w:t>.</w:t>
@@ -2747,7 +2753,75 @@
       </w:pPr>
       <w:r>
         <w:lastRenderedPageBreak/>
-        <w:t>Step 12:</w:t>
+        <w:t xml:space="preserve">Step 12: to add manually right click app.py &gt; Git &gt; Add. As we do not want PyCharm to add </w:t>
+      </w:r>
+      <w:proofErr w:type="spellStart"/>
+      <w:r>
+        <w:t>venv</w:t>
+      </w:r>
+      <w:proofErr w:type="spellEnd"/>
+      <w:r>
+        <w:t xml:space="preserve"> automatically after the folder is being created</w:t>
+      </w:r>
+      <w:r>
+        <w:t>.</w:t>
+      </w:r>
+    </w:p>
+    <w:p>
+      <w:r>
+        <w:rPr>
+          <w:noProof/>
+        </w:rPr>
+        <w:drawing>
+          <wp:inline distT="0" distB="0" distL="0" distR="0" wp14:anchorId="298309CF" wp14:editId="231C16DA">
+            <wp:extent cx="2671948" cy="3345665"/>
+            <wp:effectExtent l="0" t="0" r="0" b="7620"/>
+            <wp:docPr id="24" name="Picture 24"/>
+            <wp:cNvGraphicFramePr>
+              <a:graphicFrameLocks xmlns:a="http://schemas.openxmlformats.org/drawingml/2006/main" noChangeAspect="1"/>
+            </wp:cNvGraphicFramePr>
+            <a:graphic xmlns:a="http://schemas.openxmlformats.org/drawingml/2006/main">
+              <a:graphicData uri="http://schemas.openxmlformats.org/drawingml/2006/picture">
+                <pic:pic xmlns:pic="http://schemas.openxmlformats.org/drawingml/2006/picture">
+                  <pic:nvPicPr>
+                    <pic:cNvPr id="1" name=""/>
+                    <pic:cNvPicPr/>
+                  </pic:nvPicPr>
+                  <pic:blipFill>
+                    <a:blip r:embed="rId25"/>
+                    <a:stretch>
+                      <a:fillRect/>
+                    </a:stretch>
+                  </pic:blipFill>
+                  <pic:spPr>
+                    <a:xfrm>
+                      <a:off x="0" y="0"/>
+                      <a:ext cx="2708814" cy="3391826"/>
+                    </a:xfrm>
+                    <a:prstGeom prst="rect">
+                      <a:avLst/>
+                    </a:prstGeom>
+                  </pic:spPr>
+                </pic:pic>
+              </a:graphicData>
+            </a:graphic>
+          </wp:inline>
+        </w:drawing>
+      </w:r>
+    </w:p>
+    <w:p/>
+    <w:p>
+      <w:pPr>
+        <w:pStyle w:val="NoSpacing"/>
+      </w:pPr>
+      <w:r>
+        <w:t>Step 1</w:t>
+      </w:r>
+      <w:r>
+        <w:t>3</w:t>
+      </w:r>
+      <w:r>
+        <w:t>:</w:t>
       </w:r>
       <w:r>
         <w:t xml:space="preserve"> add </w:t>
@@ -2772,7 +2846,40 @@
         <w:t xml:space="preserve"> &gt; Python Interpreter &gt; add interpreter</w:t>
       </w:r>
       <w:r>
-        <w:t xml:space="preserve"> &gt; add local interpreter </w:t>
+        <w:t xml:space="preserve"> &gt; add local interpreter</w:t>
+      </w:r>
+      <w:r>
+        <w:t xml:space="preserve">. </w:t>
+      </w:r>
+      <w:r>
+        <w:rPr>
+          <w:b/>
+          <w:color w:val="FF0000"/>
+        </w:rPr>
+        <w:t>Do not</w:t>
+      </w:r>
+      <w:r>
+        <w:rPr>
+          <w:color w:val="FF0000"/>
+        </w:rPr>
+        <w:t xml:space="preserve"> add </w:t>
+      </w:r>
+      <w:proofErr w:type="spellStart"/>
+      <w:r>
+        <w:rPr>
+          <w:color w:val="FF0000"/>
+        </w:rPr>
+        <w:t>venv</w:t>
+      </w:r>
+      <w:proofErr w:type="spellEnd"/>
+      <w:r>
+        <w:rPr>
+          <w:color w:val="FF0000"/>
+        </w:rPr>
+        <w:t xml:space="preserve"> into Git</w:t>
+      </w:r>
+      <w:r>
+        <w:t>.</w:t>
       </w:r>
     </w:p>
     <w:p>
@@ -2875,7 +2982,7 @@
                     <pic:cNvPicPr/>
                   </pic:nvPicPr>
                   <pic:blipFill>
-                    <a:blip r:embed="rId25"/>
+                    <a:blip r:embed="rId26"/>
                     <a:stretch>
                       <a:fillRect/>
                     </a:stretch>
@@ -2883,7 +2990,7 @@
                   <pic:spPr>
                     <a:xfrm>
                       <a:off x="0" y="0"/>
-                      <a:ext cx="1702199" cy="3019102"/>
+                      <a:ext cx="1649394" cy="2925445"/>
                     </a:xfrm>
                     <a:prstGeom prst="rect">
                       <a:avLst/>
@@ -2918,7 +3025,7 @@
                     <pic:cNvPicPr/>
                   </pic:nvPicPr>
                   <pic:blipFill>
-                    <a:blip r:embed="rId26"/>
+                    <a:blip r:embed="rId27"/>
                     <a:stretch>
                       <a:fillRect/>
                     </a:stretch>
@@ -2926,7 +3033,7 @@
                   <pic:spPr>
                     <a:xfrm>
                       <a:off x="0" y="0"/>
-                      <a:ext cx="4222883" cy="3059319"/>
+                      <a:ext cx="4040721" cy="2927350"/>
                     </a:xfrm>
                     <a:prstGeom prst="rect">
                       <a:avLst/>
@@ -3039,7 +3146,7 @@
                     <pic:cNvPicPr/>
                   </pic:nvPicPr>
                   <pic:blipFill>
-                    <a:blip r:embed="rId27"/>
+                    <a:blip r:embed="rId28"/>
                     <a:stretch>
                       <a:fillRect/>
                     </a:stretch>
@@ -3061,12 +3168,21 @@
       </w:r>
     </w:p>
     <w:p/>
+    <w:p/>
+    <w:p/>
     <w:p>
       <w:pPr>
         <w:pStyle w:val="NoSpacing"/>
       </w:pPr>
       <w:r>
-        <w:t xml:space="preserve">Step 13: in “Location:” textbox put </w:t>
+        <w:lastRenderedPageBreak/>
+        <w:t>Step 1</w:t>
+      </w:r>
+      <w:r>
+        <w:t>4</w:t>
+      </w:r>
+      <w:r>
+        <w:t xml:space="preserve">: in “Location:” textbox put </w:t>
       </w:r>
       <w:proofErr w:type="spellStart"/>
       <w:r>
@@ -3125,10 +3241,10 @@
               <wp:anchor distT="0" distB="0" distL="114300" distR="114300" simplePos="0" relativeHeight="251725824" behindDoc="0" locked="0" layoutInCell="1" allowOverlap="1" wp14:anchorId="3F232BB9" wp14:editId="43512A54">
                 <wp:simplePos x="0" y="0"/>
                 <wp:positionH relativeFrom="margin">
-                  <wp:posOffset>3916907</wp:posOffset>
+                  <wp:posOffset>3779768</wp:posOffset>
                 </wp:positionH>
                 <wp:positionV relativeFrom="paragraph">
-                  <wp:posOffset>730839</wp:posOffset>
+                  <wp:posOffset>670717</wp:posOffset>
                 </wp:positionV>
                 <wp:extent cx="1411605" cy="191068"/>
                 <wp:effectExtent l="19050" t="19050" r="17145" b="19050"/>
@@ -3179,7 +3295,7 @@
           </mc:Choice>
           <mc:Fallback>
             <w:pict>
-              <v:shape w14:anchorId="3F232BB9" id="Text Box 101" o:spid="_x0000_s1041" type="#_x0000_t202" style="position:absolute;margin-left:308.4pt;margin-top:57.55pt;width:111.15pt;height:15.05pt;z-index:251725824;visibility:visible;mso-wrap-style:square;mso-width-percent:0;mso-height-percent:0;mso-wrap-distance-left:9pt;mso-wrap-distance-top:0;mso-wrap-distance-right:9pt;mso-wrap-distance-bottom:0;mso-position-horizontal:absolute;mso-position-horizontal-relative:margin;mso-position-vertical:absolute;mso-position-vertical-relative:text;mso-width-percent:0;mso-height-percent:0;mso-width-relative:margin;mso-height-relative:margin;v-text-anchor:top" o:gfxdata="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" filled="f" strokecolor="red" strokeweight="3pt">
+              <v:shape w14:anchorId="3F232BB9" id="Text Box 101" o:spid="_x0000_s1041" type="#_x0000_t202" style="position:absolute;margin-left:297.6pt;margin-top:52.8pt;width:111.15pt;height:15.05pt;z-index:251725824;visibility:visible;mso-wrap-style:square;mso-width-percent:0;mso-height-percent:0;mso-wrap-distance-left:9pt;mso-wrap-distance-top:0;mso-wrap-distance-right:9pt;mso-wrap-distance-bottom:0;mso-position-horizontal:absolute;mso-position-horizontal-relative:margin;mso-position-vertical:absolute;mso-position-vertical-relative:text;mso-width-percent:0;mso-height-percent:0;mso-width-relative:margin;mso-height-relative:margin;v-text-anchor:top" o:gfxdata="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" filled="f" strokecolor="red" strokeweight="3pt">
                 <v:textbox>
                   <w:txbxContent>
                     <w:p/>
@@ -3204,7 +3320,7 @@
                   <wp:posOffset>675005</wp:posOffset>
                 </wp:positionH>
                 <wp:positionV relativeFrom="paragraph">
-                  <wp:posOffset>250664</wp:posOffset>
+                  <wp:posOffset>208627</wp:posOffset>
                 </wp:positionV>
                 <wp:extent cx="3124835" cy="354330"/>
                 <wp:effectExtent l="19050" t="19050" r="18415" b="26670"/>
@@ -3255,7 +3371,7 @@
           </mc:Choice>
           <mc:Fallback>
             <w:pict>
-              <v:shape w14:anchorId="09628351" id="Text Box 99" o:spid="_x0000_s1042" type="#_x0000_t202" style="position:absolute;margin-left:53.15pt;margin-top:19.75pt;width:246.05pt;height:27.9pt;z-index:251723776;visibility:visible;mso-wrap-style:square;mso-width-percent:0;mso-height-percent:0;mso-wrap-distance-left:9pt;mso-wrap-distance-top:0;mso-wrap-distance-right:9pt;mso-wrap-distance-bottom:0;mso-position-horizontal:absolute;mso-position-horizontal-relative:margin;mso-position-vertical:absolute;mso-position-vertical-relative:text;mso-width-percent:0;mso-height-percent:0;mso-width-relative:margin;mso-height-relative:margin;v-text-anchor:top" o:gfxdata="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" filled="f" strokecolor="red" strokeweight="3pt">
+              <v:shape w14:anchorId="09628351" id="Text Box 99" o:spid="_x0000_s1042" type="#_x0000_t202" style="position:absolute;margin-left:53.15pt;margin-top:16.45pt;width:246.05pt;height:27.9pt;z-index:251723776;visibility:visible;mso-wrap-style:square;mso-width-percent:0;mso-height-percent:0;mso-wrap-distance-left:9pt;mso-wrap-distance-top:0;mso-wrap-distance-right:9pt;mso-wrap-distance-bottom:0;mso-position-horizontal:absolute;mso-position-horizontal-relative:margin;mso-position-vertical:absolute;mso-position-vertical-relative:text;mso-width-percent:0;mso-height-percent:0;mso-width-relative:margin;mso-height-relative:margin;v-text-anchor:top" o:gfxdata="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" filled="f" strokecolor="red" strokeweight="3pt">
                 <v:textbox>
                   <w:txbxContent>
                     <w:p/>
@@ -3273,52 +3389,9 @@
         </w:rPr>
         <w:drawing>
           <wp:inline distT="0" distB="0" distL="0" distR="0" wp14:anchorId="3C662402" wp14:editId="35804462">
-            <wp:extent cx="3855493" cy="2201552"/>
-            <wp:effectExtent l="0" t="0" r="0" b="8255"/>
+            <wp:extent cx="3681351" cy="2102114"/>
+            <wp:effectExtent l="0" t="0" r="0" b="0"/>
             <wp:docPr id="97" name="Picture 97"/>
-            <wp:cNvGraphicFramePr>
-              <a:graphicFrameLocks xmlns:a="http://schemas.openxmlformats.org/drawingml/2006/main" noChangeAspect="1"/>
-            </wp:cNvGraphicFramePr>
-            <a:graphic xmlns:a="http://schemas.openxmlformats.org/drawingml/2006/main">
-              <a:graphicData uri="http://schemas.openxmlformats.org/drawingml/2006/picture">
-                <pic:pic xmlns:pic="http://schemas.openxmlformats.org/drawingml/2006/picture">
-                  <pic:nvPicPr>
-                    <pic:cNvPr id="1" name=""/>
-                    <pic:cNvPicPr/>
-                  </pic:nvPicPr>
-                  <pic:blipFill>
-                    <a:blip r:embed="rId28"/>
-                    <a:stretch>
-                      <a:fillRect/>
-                    </a:stretch>
-                  </pic:blipFill>
-                  <pic:spPr>
-                    <a:xfrm>
-                      <a:off x="0" y="0"/>
-                      <a:ext cx="3933166" cy="2245905"/>
-                    </a:xfrm>
-                    <a:prstGeom prst="rect">
-                      <a:avLst/>
-                    </a:prstGeom>
-                  </pic:spPr>
-                </pic:pic>
-              </a:graphicData>
-            </a:graphic>
-          </wp:inline>
-        </w:drawing>
-      </w:r>
-      <w:r>
-        <w:t xml:space="preserve"> </w:t>
-      </w:r>
-      <w:r>
-        <w:rPr>
-          <w:noProof/>
-        </w:rPr>
-        <w:drawing>
-          <wp:inline distT="0" distB="0" distL="0" distR="0" wp14:anchorId="4EEE1DC7" wp14:editId="44B8EFFF">
-            <wp:extent cx="1599206" cy="2226742"/>
-            <wp:effectExtent l="0" t="0" r="1270" b="2540"/>
-            <wp:docPr id="100" name="Picture 100"/>
             <wp:cNvGraphicFramePr>
               <a:graphicFrameLocks xmlns:a="http://schemas.openxmlformats.org/drawingml/2006/main" noChangeAspect="1"/>
             </wp:cNvGraphicFramePr>
@@ -3338,7 +3411,7 @@
                   <pic:spPr>
                     <a:xfrm>
                       <a:off x="0" y="0"/>
-                      <a:ext cx="1616430" cy="2250725"/>
+                      <a:ext cx="3775378" cy="2155805"/>
                     </a:xfrm>
                     <a:prstGeom prst="rect">
                       <a:avLst/>
@@ -3350,89 +3423,135 @@
           </wp:inline>
         </w:drawing>
       </w:r>
+      <w:r>
+        <w:t xml:space="preserve"> </w:t>
+      </w:r>
+      <w:r>
+        <w:rPr>
+          <w:noProof/>
+        </w:rPr>
+        <w:drawing>
+          <wp:inline distT="0" distB="0" distL="0" distR="0" wp14:anchorId="4EEE1DC7" wp14:editId="44B8EFFF">
+            <wp:extent cx="1509570" cy="2101932"/>
+            <wp:effectExtent l="0" t="0" r="0" b="0"/>
+            <wp:docPr id="100" name="Picture 100"/>
+            <wp:cNvGraphicFramePr>
+              <a:graphicFrameLocks xmlns:a="http://schemas.openxmlformats.org/drawingml/2006/main" noChangeAspect="1"/>
+            </wp:cNvGraphicFramePr>
+            <a:graphic xmlns:a="http://schemas.openxmlformats.org/drawingml/2006/main">
+              <a:graphicData uri="http://schemas.openxmlformats.org/drawingml/2006/picture">
+                <pic:pic xmlns:pic="http://schemas.openxmlformats.org/drawingml/2006/picture">
+                  <pic:nvPicPr>
+                    <pic:cNvPr id="1" name=""/>
+                    <pic:cNvPicPr/>
+                  </pic:nvPicPr>
+                  <pic:blipFill>
+                    <a:blip r:embed="rId30"/>
+                    <a:stretch>
+                      <a:fillRect/>
+                    </a:stretch>
+                  </pic:blipFill>
+                  <pic:spPr>
+                    <a:xfrm>
+                      <a:off x="0" y="0"/>
+                      <a:ext cx="1543247" cy="2148824"/>
+                    </a:xfrm>
+                    <a:prstGeom prst="rect">
+                      <a:avLst/>
+                    </a:prstGeom>
+                  </pic:spPr>
+                </pic:pic>
+              </a:graphicData>
+            </a:graphic>
+          </wp:inline>
+        </w:drawing>
+      </w:r>
     </w:p>
     <w:p/>
-    <w:p/>
-    <w:p/>
-    <w:p/>
-    <w:p/>
-    <w:p/>
-    <w:p/>
     <w:p>
       <w:pPr>
         <w:pStyle w:val="NoSpacing"/>
       </w:pPr>
       <w:r>
-        <w:lastRenderedPageBreak/>
-        <w:t>Step 14:</w:t>
-      </w:r>
-      <w:r>
-        <w:t xml:space="preserve"> before step 14, </w:t>
-      </w:r>
-      <w:r>
-        <w:t>please add in “</w:t>
-      </w:r>
-      <w:proofErr w:type="spellStart"/>
-      <w:r>
-        <w:t>venv</w:t>
-      </w:r>
-      <w:proofErr w:type="spellEnd"/>
-      <w:r>
-        <w:t xml:space="preserve">” folder from </w:t>
+        <w:t>Step 1</w:t>
+      </w:r>
+      <w:r>
+        <w:t>5</w:t>
+      </w:r>
+      <w:r>
+        <w:t>:</w:t>
+      </w:r>
+      <w:r>
+        <w:t xml:space="preserve"> </w:t>
+      </w:r>
+      <w:r>
+        <w:t>C</w:t>
+      </w:r>
+      <w:r>
+        <w:t>lick commit</w:t>
+      </w:r>
+      <w:r>
+        <w:t>. At the left of the windows,</w:t>
+      </w:r>
+      <w:r>
+        <w:t xml:space="preserve"> </w:t>
+      </w:r>
+      <w:r>
+        <w:t>y</w:t>
+      </w:r>
+      <w:r>
+        <w:t xml:space="preserve">ou will see app.py in </w:t>
+      </w:r>
+      <w:r>
+        <w:rPr>
+          <w:color w:val="00B0F0"/>
+        </w:rPr>
+        <w:t>Blue</w:t>
+      </w:r>
+      <w:r>
+        <w:t xml:space="preserve"> means that it is not committed. if app.py is in </w:t>
+      </w:r>
+      <w:r>
+        <w:rPr>
+          <w:color w:val="00B050"/>
+        </w:rPr>
+        <w:t>Green</w:t>
+      </w:r>
+      <w:r>
+        <w:t xml:space="preserve"> means it is committed. </w:t>
+      </w:r>
+      <w:r>
+        <w:t>T</w:t>
+      </w:r>
+      <w:r>
+        <w:t xml:space="preserve">o make it turn </w:t>
+      </w:r>
+      <w:r>
+        <w:t>Green from Blue</w:t>
+      </w:r>
+      <w:r>
+        <w:t>, follow the next few steps.</w:t>
+      </w:r>
+      <w:r>
+        <w:t xml:space="preserve"> If you skip </w:t>
       </w:r>
       <w:r>
         <w:rPr>
           <w:color w:val="FF0000"/>
         </w:rPr>
-        <w:t>Step 12 to 13</w:t>
-      </w:r>
-      <w:r>
-        <w:t>. C</w:t>
-      </w:r>
-      <w:r>
-        <w:t>lick commit</w:t>
-      </w:r>
-      <w:r>
-        <w:t>. At the left of the windows,</w:t>
-      </w:r>
-      <w:r>
+        <w:t>Step 12</w:t>
+      </w:r>
+      <w:r>
+        <w:rPr>
+          <w:color w:val="000000" w:themeColor="text1"/>
+        </w:rPr>
         <w:t xml:space="preserve"> </w:t>
       </w:r>
       <w:r>
-        <w:t>y</w:t>
-      </w:r>
-      <w:r>
-        <w:t xml:space="preserve">ou will see app.py in </w:t>
-      </w:r>
-      <w:r>
-        <w:rPr>
-          <w:color w:val="00B0F0"/>
-        </w:rPr>
-        <w:t>Blue</w:t>
-      </w:r>
-      <w:r>
-        <w:t xml:space="preserve"> means that it is not committed. if app.py is in </w:t>
-      </w:r>
-      <w:r>
-        <w:rPr>
-          <w:color w:val="00B050"/>
-        </w:rPr>
-        <w:t>Green</w:t>
-      </w:r>
-      <w:r>
-        <w:t xml:space="preserve"> means it is committed. </w:t>
-      </w:r>
-      <w:r>
-        <w:t>T</w:t>
-      </w:r>
-      <w:r>
-        <w:t xml:space="preserve">o make it turn </w:t>
-      </w:r>
-      <w:r>
-        <w:t>Green from Blue</w:t>
-      </w:r>
-      <w:r>
-        <w:t>, follow the next few steps.</w:t>
+        <w:rPr>
+          <w:color w:val="000000" w:themeColor="text1"/>
+        </w:rPr>
+        <w:t>you will realize that no Changes have been made in the commit tab</w:t>
       </w:r>
     </w:p>
     <w:p>
@@ -3449,13 +3568,13 @@
               <wp:anchor distT="0" distB="0" distL="114300" distR="114300" simplePos="0" relativeHeight="251727872" behindDoc="0" locked="0" layoutInCell="1" allowOverlap="1" wp14:anchorId="6EB57A92" wp14:editId="432C25D4">
                 <wp:simplePos x="0" y="0"/>
                 <wp:positionH relativeFrom="margin">
-                  <wp:posOffset>-75063</wp:posOffset>
+                  <wp:posOffset>-77190</wp:posOffset>
                 </wp:positionH>
                 <wp:positionV relativeFrom="paragraph">
-                  <wp:posOffset>272737</wp:posOffset>
+                  <wp:posOffset>270766</wp:posOffset>
                 </wp:positionV>
-                <wp:extent cx="191069" cy="327547"/>
-                <wp:effectExtent l="19050" t="19050" r="19050" b="15875"/>
+                <wp:extent cx="255320" cy="439387"/>
+                <wp:effectExtent l="19050" t="19050" r="11430" b="18415"/>
                 <wp:wrapNone/>
                 <wp:docPr id="105" name="Text Box 105"/>
                 <wp:cNvGraphicFramePr/>
@@ -3466,7 +3585,7 @@
                       <wps:spPr>
                         <a:xfrm>
                           <a:off x="0" y="0"/>
-                          <a:ext cx="191069" cy="327547"/>
+                          <a:ext cx="255320" cy="439387"/>
                         </a:xfrm>
                         <a:prstGeom prst="rect">
                           <a:avLst/>
@@ -3503,7 +3622,7 @@
           </mc:Choice>
           <mc:Fallback>
             <w:pict>
-              <v:shape w14:anchorId="6EB57A92" id="Text Box 105" o:spid="_x0000_s1043" type="#_x0000_t202" style="position:absolute;margin-left:-5.9pt;margin-top:21.5pt;width:15.05pt;height:25.8pt;z-index:251727872;visibility:visible;mso-wrap-style:square;mso-width-percent:0;mso-height-percent:0;mso-wrap-distance-left:9pt;mso-wrap-distance-top:0;mso-wrap-distance-right:9pt;mso-wrap-distance-bottom:0;mso-position-horizontal:absolute;mso-position-horizontal-relative:margin;mso-position-vertical:absolute;mso-position-vertical-relative:text;mso-width-percent:0;mso-height-percent:0;mso-width-relative:margin;mso-height-relative:margin;v-text-anchor:top" o:gfxdata="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" filled="f" strokecolor="red" strokeweight="3pt">
+              <v:shape w14:anchorId="6EB57A92" id="Text Box 105" o:spid="_x0000_s1043" type="#_x0000_t202" style="position:absolute;margin-left:-6.1pt;margin-top:21.3pt;width:20.1pt;height:34.6pt;z-index:251727872;visibility:visible;mso-wrap-style:square;mso-width-percent:0;mso-height-percent:0;mso-wrap-distance-left:9pt;mso-wrap-distance-top:0;mso-wrap-distance-right:9pt;mso-wrap-distance-bottom:0;mso-position-horizontal:absolute;mso-position-horizontal-relative:margin;mso-position-vertical:absolute;mso-position-vertical-relative:text;mso-width-percent:0;mso-height-percent:0;mso-width-relative:margin;mso-height-relative:margin;v-text-anchor:top" o:gfxdata="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" filled="f" strokecolor="red" strokeweight="3pt">
                 <v:textbox>
                   <w:txbxContent>
                     <w:p/>
@@ -3521,8 +3640,8 @@
         </w:rPr>
         <w:drawing>
           <wp:inline distT="0" distB="0" distL="0" distR="0" wp14:anchorId="2AF31D80" wp14:editId="4BBF777D">
-            <wp:extent cx="2664081" cy="1262418"/>
-            <wp:effectExtent l="0" t="0" r="3175" b="0"/>
+            <wp:extent cx="2969672" cy="1407226"/>
+            <wp:effectExtent l="0" t="0" r="2540" b="2540"/>
             <wp:docPr id="103" name="Picture 103"/>
             <wp:cNvGraphicFramePr>
               <a:graphicFrameLocks xmlns:a="http://schemas.openxmlformats.org/drawingml/2006/main" noChangeAspect="1"/>
@@ -3535,14 +3654,14 @@
                     <pic:cNvPicPr/>
                   </pic:nvPicPr>
                   <pic:blipFill rotWithShape="1">
-                    <a:blip r:embed="rId30"/>
+                    <a:blip r:embed="rId31"/>
                     <a:srcRect b="67425"/>
                     <a:stretch/>
                   </pic:blipFill>
                   <pic:spPr bwMode="auto">
                     <a:xfrm>
                       <a:off x="0" y="0"/>
-                      <a:ext cx="2752330" cy="1304236"/>
+                      <a:ext cx="2975169" cy="1409831"/>
                     </a:xfrm>
                     <a:prstGeom prst="rect">
                       <a:avLst/>
@@ -3564,12 +3683,32 @@
       </w:r>
     </w:p>
     <w:p/>
+    <w:p/>
+    <w:p/>
+    <w:p/>
+    <w:p/>
+    <w:p/>
+    <w:p/>
+    <w:p/>
+    <w:p/>
+    <w:p/>
+    <w:p/>
+    <w:p/>
+    <w:p/>
+    <w:p/>
     <w:p>
       <w:pPr>
         <w:pStyle w:val="NoSpacing"/>
       </w:pPr>
       <w:r>
-        <w:t xml:space="preserve">Step 15: </w:t>
+        <w:lastRenderedPageBreak/>
+        <w:t>Step 1</w:t>
+      </w:r>
+      <w:r>
+        <w:t>6</w:t>
+      </w:r>
+      <w:r>
+        <w:t xml:space="preserve">: </w:t>
       </w:r>
       <w:r>
         <w:t xml:space="preserve">to commit and </w:t>
@@ -4000,7 +4139,7 @@
                     <pic:cNvPicPr/>
                   </pic:nvPicPr>
                   <pic:blipFill>
-                    <a:blip r:embed="rId31"/>
+                    <a:blip r:embed="rId32"/>
                     <a:stretch>
                       <a:fillRect/>
                     </a:stretch>
@@ -4008,7 +4147,7 @@
                   <pic:spPr>
                     <a:xfrm>
                       <a:off x="0" y="0"/>
-                      <a:ext cx="2406212" cy="3469894"/>
+                      <a:ext cx="2398531" cy="3458817"/>
                     </a:xfrm>
                     <a:prstGeom prst="rect">
                       <a:avLst/>
@@ -4027,7 +4166,13 @@
         <w:pStyle w:val="NoSpacing"/>
       </w:pPr>
       <w:r>
-        <w:t>Step 16: a pop up will appear saying Git username is not defined. In “Name:” textbox, type your GitHub username. In “E-mail:” textbox, type your email that you used to create your GitHub account</w:t>
+        <w:t>Step 1</w:t>
+      </w:r>
+      <w:r>
+        <w:t>7</w:t>
+      </w:r>
+      <w:r>
+        <w:t>: a pop up will appear saying Git username is not defined. In “Name:” textbox, type your GitHub username. In “E-mail:” textbox, type your email that you used to create your GitHub account</w:t>
       </w:r>
       <w:r>
         <w:t>. Uncheck “Set properties globally” checkbox. Lastly press set and commit.</w:t>
@@ -4133,7 +4278,7 @@
                     <pic:cNvPicPr/>
                   </pic:nvPicPr>
                   <pic:blipFill>
-                    <a:blip r:embed="rId32"/>
+                    <a:blip r:embed="rId33"/>
                     <a:stretch>
                       <a:fillRect/>
                     </a:stretch>
@@ -4176,7 +4321,7 @@
                     <pic:cNvPicPr/>
                   </pic:nvPicPr>
                   <pic:blipFill>
-                    <a:blip r:embed="rId33"/>
+                    <a:blip r:embed="rId34"/>
                     <a:stretch>
                       <a:fillRect/>
                     </a:stretch>
@@ -4197,13 +4342,26 @@
         </w:drawing>
       </w:r>
     </w:p>
+    <w:p/>
+    <w:p/>
+    <w:p/>
+    <w:p/>
+    <w:p/>
+    <w:p/>
+    <w:p/>
     <w:p>
       <w:pPr>
         <w:pStyle w:val="NoSpacing"/>
       </w:pPr>
       <w:r>
         <w:lastRenderedPageBreak/>
-        <w:t>Step 17: press Commit</w:t>
+        <w:t>Step 1</w:t>
+      </w:r>
+      <w:r>
+        <w:t>8</w:t>
+      </w:r>
+      <w:r>
+        <w:t>: press Commit</w:t>
       </w:r>
     </w:p>
     <w:p>
@@ -4306,7 +4464,7 @@
                     <pic:cNvPicPr/>
                   </pic:nvPicPr>
                   <pic:blipFill>
-                    <a:blip r:embed="rId31"/>
+                    <a:blip r:embed="rId32"/>
                     <a:stretch>
                       <a:fillRect/>
                     </a:stretch>
@@ -4333,7 +4491,13 @@
         <w:pStyle w:val="NoSpacing"/>
       </w:pPr>
       <w:r>
-        <w:t>Step 18: press “Git” tab at the bottom left of the window notice that “hello world step 1” have been shown in the bottom middle screen</w:t>
+        <w:t>Step 1</w:t>
+      </w:r>
+      <w:r>
+        <w:t>9</w:t>
+      </w:r>
+      <w:r>
+        <w:t>: press “Git” tab at the bottom left of the window notice that “hello world step 1” have been shown in the bottom middle screen</w:t>
       </w:r>
       <w:r>
         <w:t>. This means your commit is a success. However, it is not committed to GitHub Website or GitHub Desktop. In order the commit to GitHub, follow the next few steps.</w:t>
@@ -4442,7 +4606,7 @@
                     <pic:cNvPicPr/>
                   </pic:nvPicPr>
                   <pic:blipFill>
-                    <a:blip r:embed="rId34"/>
+                    <a:blip r:embed="rId35"/>
                     <a:stretch>
                       <a:fillRect/>
                     </a:stretch>
@@ -4473,7 +4637,13 @@
         <w:pStyle w:val="NoSpacing"/>
       </w:pPr>
       <w:r>
-        <w:t xml:space="preserve">Step 19: press on the </w:t>
+        <w:t xml:space="preserve">Step </w:t>
+      </w:r>
+      <w:r>
+        <w:t>20</w:t>
+      </w:r>
+      <w:r>
+        <w:t xml:space="preserve">: press on the </w:t>
       </w:r>
       <w:r>
         <w:rPr>
@@ -4605,7 +4775,7 @@
                     <pic:cNvPicPr/>
                   </pic:nvPicPr>
                   <pic:blipFill rotWithShape="1">
-                    <a:blip r:embed="rId35"/>
+                    <a:blip r:embed="rId36"/>
                     <a:srcRect l="55821" b="24599"/>
                     <a:stretch/>
                   </pic:blipFill>
@@ -4639,7 +4809,13 @@
       </w:pPr>
       <w:r>
         <w:lastRenderedPageBreak/>
-        <w:t xml:space="preserve">Step 20: a pop up will appear to ask you to login to GitHub. Press “Log In via GitHub…” it will lead you to your default web browser to ask you to login. If you have done it long ago in </w:t>
+        <w:t>Step 2</w:t>
+      </w:r>
+      <w:r>
+        <w:t>1</w:t>
+      </w:r>
+      <w:r>
+        <w:t xml:space="preserve">: a pop up will appear to ask you to login to GitHub. Press “Log In via GitHub…” it will lead you to your default web browser to ask you to login. If you have done it long ago in </w:t>
       </w:r>
       <w:r>
         <w:rPr>
@@ -4827,7 +5003,7 @@
                     <pic:cNvPicPr/>
                   </pic:nvPicPr>
                   <pic:blipFill rotWithShape="1">
-                    <a:blip r:embed="rId36"/>
+                    <a:blip r:embed="rId37"/>
                     <a:srcRect l="28887" r="18359" b="37252"/>
                     <a:stretch/>
                   </pic:blipFill>
@@ -4877,7 +5053,7 @@
                     <pic:cNvPicPr/>
                   </pic:nvPicPr>
                   <pic:blipFill>
-                    <a:blip r:embed="rId37"/>
+                    <a:blip r:embed="rId38"/>
                     <a:stretch>
                       <a:fillRect/>
                     </a:stretch>
@@ -4917,7 +5093,7 @@
                     <pic:cNvPicPr/>
                   </pic:nvPicPr>
                   <pic:blipFill rotWithShape="1">
-                    <a:blip r:embed="rId38"/>
+                    <a:blip r:embed="rId39"/>
                     <a:srcRect r="48328" b="41014"/>
                     <a:stretch/>
                   </pic:blipFill>
@@ -4967,7 +5143,7 @@
                     <pic:cNvPicPr/>
                   </pic:nvPicPr>
                   <pic:blipFill>
-                    <a:blip r:embed="rId39"/>
+                    <a:blip r:embed="rId40"/>
                     <a:stretch>
                       <a:fillRect/>
                     </a:stretch>
@@ -4998,7 +5174,13 @@
         <w:pStyle w:val="NoSpacing"/>
       </w:pPr>
       <w:r>
-        <w:t xml:space="preserve">Step 21: go to GitHub Webpage. Notice that you have committed it successfully to </w:t>
+        <w:t>Step 2</w:t>
+      </w:r>
+      <w:r>
+        <w:t>2</w:t>
+      </w:r>
+      <w:r>
+        <w:t xml:space="preserve">: go to GitHub Webpage. Notice that you have committed it successfully to </w:t>
       </w:r>
       <w:proofErr w:type="spellStart"/>
       <w:r>
@@ -5033,7 +5215,7 @@
                     <pic:cNvPicPr/>
                   </pic:nvPicPr>
                   <pic:blipFill>
-                    <a:blip r:embed="rId40"/>
+                    <a:blip r:embed="rId41"/>
                     <a:stretch>
                       <a:fillRect/>
                     </a:stretch>
@@ -5190,7 +5372,7 @@
                     <pic:cNvPicPr/>
                   </pic:nvPicPr>
                   <pic:blipFill>
-                    <a:blip r:embed="rId41"/>
+                    <a:blip r:embed="rId42"/>
                     <a:stretch>
                       <a:fillRect/>
                     </a:stretch>
@@ -5563,7 +5745,7 @@
                     <pic:cNvPicPr/>
                   </pic:nvPicPr>
                   <pic:blipFill>
-                    <a:blip r:embed="rId42"/>
+                    <a:blip r:embed="rId43"/>
                     <a:stretch>
                       <a:fillRect/>
                     </a:stretch>
@@ -5748,19 +5930,37 @@
         <w:rPr>
           <w:color w:val="FF0000"/>
         </w:rPr>
-        <w:t xml:space="preserve">Step 12 </w:t>
+        <w:t>Step 1</w:t>
       </w:r>
       <w:r>
         <w:rPr>
           <w:color w:val="FF0000"/>
         </w:rPr>
+        <w:t>3</w:t>
+      </w:r>
+      <w:r>
+        <w:rPr>
+          <w:color w:val="FF0000"/>
+        </w:rPr>
+        <w:t xml:space="preserve"> </w:t>
+      </w:r>
+      <w:r>
+        <w:rPr>
+          <w:color w:val="FF0000"/>
+        </w:rPr>
         <w:t xml:space="preserve">to </w:t>
       </w:r>
       <w:r>
         <w:rPr>
           <w:color w:val="FF0000"/>
         </w:rPr>
-        <w:t>13</w:t>
+        <w:t>1</w:t>
+      </w:r>
+      <w:r>
+        <w:rPr>
+          <w:color w:val="FF0000"/>
+        </w:rPr>
+        <w:t>4</w:t>
       </w:r>
     </w:p>
     <w:p>
@@ -5773,46 +5973,6 @@
             <wp:extent cx="5731510" cy="624205"/>
             <wp:effectExtent l="0" t="0" r="2540" b="4445"/>
             <wp:docPr id="132" name="Picture 132"/>
-            <wp:cNvGraphicFramePr>
-              <a:graphicFrameLocks xmlns:a="http://schemas.openxmlformats.org/drawingml/2006/main" noChangeAspect="1"/>
-            </wp:cNvGraphicFramePr>
-            <a:graphic xmlns:a="http://schemas.openxmlformats.org/drawingml/2006/main">
-              <a:graphicData uri="http://schemas.openxmlformats.org/drawingml/2006/picture">
-                <pic:pic xmlns:pic="http://schemas.openxmlformats.org/drawingml/2006/picture">
-                  <pic:nvPicPr>
-                    <pic:cNvPr id="1" name=""/>
-                    <pic:cNvPicPr/>
-                  </pic:nvPicPr>
-                  <pic:blipFill>
-                    <a:blip r:embed="rId43"/>
-                    <a:stretch>
-                      <a:fillRect/>
-                    </a:stretch>
-                  </pic:blipFill>
-                  <pic:spPr>
-                    <a:xfrm>
-                      <a:off x="0" y="0"/>
-                      <a:ext cx="5731510" cy="624205"/>
-                    </a:xfrm>
-                    <a:prstGeom prst="rect">
-                      <a:avLst/>
-                    </a:prstGeom>
-                  </pic:spPr>
-                </pic:pic>
-              </a:graphicData>
-            </a:graphic>
-          </wp:inline>
-        </w:drawing>
-      </w:r>
-      <w:r>
-        <w:rPr>
-          <w:noProof/>
-        </w:rPr>
-        <w:drawing>
-          <wp:inline distT="0" distB="0" distL="0" distR="0" wp14:anchorId="174E7C13" wp14:editId="38FAA39E">
-            <wp:extent cx="3838410" cy="2751867"/>
-            <wp:effectExtent l="0" t="0" r="0" b="0"/>
-            <wp:docPr id="133" name="Picture 133"/>
             <wp:cNvGraphicFramePr>
               <a:graphicFrameLocks xmlns:a="http://schemas.openxmlformats.org/drawingml/2006/main" noChangeAspect="1"/>
             </wp:cNvGraphicFramePr>
@@ -5832,7 +5992,7 @@
                   <pic:spPr>
                     <a:xfrm>
                       <a:off x="0" y="0"/>
-                      <a:ext cx="3846447" cy="2757629"/>
+                      <a:ext cx="5731510" cy="624205"/>
                     </a:xfrm>
                     <a:prstGeom prst="rect">
                       <a:avLst/>
@@ -5844,34 +6004,15 @@
           </wp:inline>
         </w:drawing>
       </w:r>
-    </w:p>
-    <w:p/>
-    <w:p/>
-    <w:p>
-      <w:pPr>
-        <w:pStyle w:val="NoSpacing"/>
-      </w:pPr>
-      <w:r>
-        <w:lastRenderedPageBreak/>
-        <w:t xml:space="preserve">Step 2: </w:t>
-      </w:r>
-      <w:r>
-        <w:rPr>
-          <w:color w:val="FF0000"/>
-        </w:rPr>
-        <w:t>Repeat Step 14 to 21</w:t>
-      </w:r>
-    </w:p>
-    <w:p>
       <w:r>
         <w:rPr>
           <w:noProof/>
         </w:rPr>
         <w:drawing>
-          <wp:inline distT="0" distB="0" distL="0" distR="0" wp14:anchorId="0263BF84" wp14:editId="47B6D9A2">
-            <wp:extent cx="2897109" cy="2160076"/>
+          <wp:inline distT="0" distB="0" distL="0" distR="0" wp14:anchorId="174E7C13" wp14:editId="38FAA39E">
+            <wp:extent cx="3838410" cy="2751867"/>
             <wp:effectExtent l="0" t="0" r="0" b="0"/>
-            <wp:docPr id="134" name="Picture 134"/>
+            <wp:docPr id="133" name="Picture 133"/>
             <wp:cNvGraphicFramePr>
               <a:graphicFrameLocks xmlns:a="http://schemas.openxmlformats.org/drawingml/2006/main" noChangeAspect="1"/>
             </wp:cNvGraphicFramePr>
@@ -5891,7 +6032,7 @@
                   <pic:spPr>
                     <a:xfrm>
                       <a:off x="0" y="0"/>
-                      <a:ext cx="3226429" cy="2405616"/>
+                      <a:ext cx="3846447" cy="2757629"/>
                     </a:xfrm>
                     <a:prstGeom prst="rect">
                       <a:avLst/>
@@ -5903,18 +6044,52 @@
           </wp:inline>
         </w:drawing>
       </w:r>
-      <w:r>
-        <w:t xml:space="preserve"> </w:t>
-      </w:r>
+    </w:p>
+    <w:p/>
+    <w:p/>
+    <w:p>
+      <w:pPr>
+        <w:pStyle w:val="NoSpacing"/>
+      </w:pPr>
+      <w:r>
+        <w:lastRenderedPageBreak/>
+        <w:t xml:space="preserve">Step 2: </w:t>
+      </w:r>
+      <w:r>
+        <w:rPr>
+          <w:color w:val="FF0000"/>
+        </w:rPr>
+        <w:t>Repeat Step 1</w:t>
+      </w:r>
+      <w:r>
+        <w:rPr>
+          <w:color w:val="FF0000"/>
+        </w:rPr>
+        <w:t>5</w:t>
+      </w:r>
+      <w:r>
+        <w:rPr>
+          <w:color w:val="FF0000"/>
+        </w:rPr>
+        <w:t xml:space="preserve"> to 2</w:t>
+      </w:r>
+      <w:r>
+        <w:rPr>
+          <w:color w:val="FF0000"/>
+        </w:rPr>
+        <w:t>2</w:t>
+      </w:r>
+    </w:p>
+    <w:p>
       <w:r>
         <w:rPr>
           <w:noProof/>
         </w:rPr>
         <w:drawing>
-          <wp:inline distT="0" distB="0" distL="0" distR="0" wp14:anchorId="4CC7FBE9" wp14:editId="2F18053E">
-            <wp:extent cx="1421582" cy="2166866"/>
-            <wp:effectExtent l="0" t="0" r="7620" b="5080"/>
-            <wp:docPr id="135" name="Picture 135"/>
+          <wp:inline distT="0" distB="0" distL="0" distR="0" wp14:anchorId="0263BF84" wp14:editId="47B6D9A2">
+            <wp:extent cx="2897109" cy="2160076"/>
+            <wp:effectExtent l="0" t="0" r="0" b="0"/>
+            <wp:docPr id="134" name="Picture 134"/>
             <wp:cNvGraphicFramePr>
               <a:graphicFrameLocks xmlns:a="http://schemas.openxmlformats.org/drawingml/2006/main" noChangeAspect="1"/>
             </wp:cNvGraphicFramePr>
@@ -5934,6 +6109,49 @@
                   <pic:spPr>
                     <a:xfrm>
                       <a:off x="0" y="0"/>
+                      <a:ext cx="3226429" cy="2405616"/>
+                    </a:xfrm>
+                    <a:prstGeom prst="rect">
+                      <a:avLst/>
+                    </a:prstGeom>
+                  </pic:spPr>
+                </pic:pic>
+              </a:graphicData>
+            </a:graphic>
+          </wp:inline>
+        </w:drawing>
+      </w:r>
+      <w:r>
+        <w:t xml:space="preserve"> </w:t>
+      </w:r>
+      <w:r>
+        <w:rPr>
+          <w:noProof/>
+        </w:rPr>
+        <w:drawing>
+          <wp:inline distT="0" distB="0" distL="0" distR="0" wp14:anchorId="4CC7FBE9" wp14:editId="2F18053E">
+            <wp:extent cx="1421582" cy="2166866"/>
+            <wp:effectExtent l="0" t="0" r="7620" b="5080"/>
+            <wp:docPr id="135" name="Picture 135"/>
+            <wp:cNvGraphicFramePr>
+              <a:graphicFrameLocks xmlns:a="http://schemas.openxmlformats.org/drawingml/2006/main" noChangeAspect="1"/>
+            </wp:cNvGraphicFramePr>
+            <a:graphic xmlns:a="http://schemas.openxmlformats.org/drawingml/2006/main">
+              <a:graphicData uri="http://schemas.openxmlformats.org/drawingml/2006/picture">
+                <pic:pic xmlns:pic="http://schemas.openxmlformats.org/drawingml/2006/picture">
+                  <pic:nvPicPr>
+                    <pic:cNvPr id="1" name=""/>
+                    <pic:cNvPicPr/>
+                  </pic:nvPicPr>
+                  <pic:blipFill>
+                    <a:blip r:embed="rId47"/>
+                    <a:stretch>
+                      <a:fillRect/>
+                    </a:stretch>
+                  </pic:blipFill>
+                  <pic:spPr>
+                    <a:xfrm>
+                      <a:off x="0" y="0"/>
                       <a:ext cx="1530853" cy="2333423"/>
                     </a:xfrm>
                     <a:prstGeom prst="rect">
@@ -5966,7 +6184,7 @@
                     <pic:cNvPicPr/>
                   </pic:nvPicPr>
                   <pic:blipFill rotWithShape="1">
-                    <a:blip r:embed="rId35"/>
+                    <a:blip r:embed="rId36"/>
                     <a:srcRect l="71683" b="87774"/>
                     <a:stretch/>
                   </pic:blipFill>
@@ -6016,7 +6234,7 @@
                     <pic:cNvPicPr/>
                   </pic:nvPicPr>
                   <pic:blipFill>
-                    <a:blip r:embed="rId47"/>
+                    <a:blip r:embed="rId48"/>
                     <a:stretch>
                       <a:fillRect/>
                     </a:stretch>
@@ -6056,7 +6274,7 @@
                     <pic:cNvPicPr/>
                   </pic:nvPicPr>
                   <pic:blipFill>
-                    <a:blip r:embed="rId48"/>
+                    <a:blip r:embed="rId49"/>
                     <a:stretch>
                       <a:fillRect/>
                     </a:stretch>
@@ -6270,7 +6488,7 @@
                     <pic:cNvPicPr/>
                   </pic:nvPicPr>
                   <pic:blipFill rotWithShape="1">
-                    <a:blip r:embed="rId49"/>
+                    <a:blip r:embed="rId50"/>
                     <a:srcRect l="19165" b="20610"/>
                     <a:stretch/>
                   </pic:blipFill>
@@ -6480,7 +6698,7 @@
                     <pic:cNvPicPr/>
                   </pic:nvPicPr>
                   <pic:blipFill>
-                    <a:blip r:embed="rId50"/>
+                    <a:blip r:embed="rId51"/>
                     <a:stretch>
                       <a:fillRect/>
                     </a:stretch>
@@ -6762,7 +6980,7 @@
                     <pic:cNvPicPr/>
                   </pic:nvPicPr>
                   <pic:blipFill>
-                    <a:blip r:embed="rId51"/>
+                    <a:blip r:embed="rId52"/>
                     <a:stretch>
                       <a:fillRect/>
                     </a:stretch>
@@ -6908,10 +7126,201 @@
       <w:r>
         <w:t xml:space="preserve"> 3.9.3, the other should use 3.9.13. as long as it is in the range of 3.9.x, you are good to go.</w:t>
       </w:r>
+    </w:p>
+    <w:p>
+      <w:pPr>
+        <w:pStyle w:val="NoSpacing"/>
+        <w:numPr>
+          <w:ilvl w:val="0"/>
+          <w:numId w:val="6"/>
+        </w:numPr>
+      </w:pPr>
+      <w:r>
+        <w:t>However</w:t>
+      </w:r>
+      <w:r>
+        <w:t>,</w:t>
+      </w:r>
+      <w:r>
+        <w:t xml:space="preserve"> if you want to use 3.10.x while your group mates </w:t>
+      </w:r>
+      <w:proofErr w:type="gramStart"/>
+      <w:r>
+        <w:t>uses</w:t>
+      </w:r>
+      <w:proofErr w:type="gramEnd"/>
+      <w:r>
+        <w:t xml:space="preserve"> 3.9.x, it doesn’t matter for those using 3.10.x. But matters for those using 3.9.x. As the higher the version, new things maybe added which the old versions do not support or have.</w:t>
+      </w:r>
+    </w:p>
+    <w:p>
+      <w:pPr>
+        <w:pStyle w:val="NoSpacing"/>
+        <w:numPr>
+          <w:ilvl w:val="0"/>
+          <w:numId w:val="6"/>
+        </w:numPr>
+      </w:pPr>
+      <w:r>
+        <w:lastRenderedPageBreak/>
+        <w:t>python version recommendation</w:t>
+      </w:r>
+      <w:r>
+        <w:t xml:space="preserve"> </w:t>
+      </w:r>
+      <w:proofErr w:type="gramStart"/>
+      <w:r>
+        <w:t>copy</w:t>
+      </w:r>
+      <w:proofErr w:type="gramEnd"/>
+      <w:r>
+        <w:t xml:space="preserve"> and paste to test it out</w:t>
+      </w:r>
+      <w:r>
+        <w:t>:</w:t>
+      </w:r>
+    </w:p>
+    <w:p>
+      <w:pPr>
+        <w:pStyle w:val="NoSpacing"/>
+        <w:numPr>
+          <w:ilvl w:val="1"/>
+          <w:numId w:val="6"/>
+        </w:numPr>
+      </w:pPr>
+      <w:r>
+        <w:t>#python version</w:t>
+      </w:r>
+    </w:p>
+    <w:p>
+      <w:pPr>
+        <w:pStyle w:val="NoSpacing"/>
+        <w:ind w:left="1440"/>
+      </w:pPr>
+      <w:proofErr w:type="spellStart"/>
+      <w:r>
+        <w:t>newest_Version</w:t>
+      </w:r>
+      <w:proofErr w:type="spellEnd"/>
+      <w:r>
+        <w:t xml:space="preserve"> = </w:t>
+      </w:r>
+      <w:proofErr w:type="gramStart"/>
+      <w:r>
+        <w:t>inpu</w:t>
+      </w:r>
       <w:bookmarkStart w:id="4" w:name="_GoBack"/>
       <w:bookmarkEnd w:id="4"/>
-    </w:p>
-    <w:p/>
+      <w:r>
+        <w:t>t(</w:t>
+      </w:r>
+      <w:proofErr w:type="gramEnd"/>
+      <w:r>
+        <w:t>"Python Newest Version: ")</w:t>
+      </w:r>
+    </w:p>
+    <w:p>
+      <w:pPr>
+        <w:pStyle w:val="NoSpacing"/>
+        <w:ind w:left="1440"/>
+      </w:pPr>
+      <w:r>
+        <w:t>print(</w:t>
+      </w:r>
+      <w:proofErr w:type="spellStart"/>
+      <w:r>
+        <w:t>newest_Version.split</w:t>
+      </w:r>
+      <w:proofErr w:type="spellEnd"/>
+      <w:r>
+        <w:t>("."))</w:t>
+      </w:r>
+    </w:p>
+    <w:p>
+      <w:pPr>
+        <w:pStyle w:val="NoSpacing"/>
+        <w:ind w:left="1440"/>
+      </w:pPr>
+      <w:r>
+        <w:t xml:space="preserve">tester = </w:t>
+      </w:r>
+      <w:proofErr w:type="gramStart"/>
+      <w:r>
+        <w:t>list(</w:t>
+      </w:r>
+      <w:proofErr w:type="gramEnd"/>
+      <w:r>
+        <w:t xml:space="preserve">map(int, </w:t>
+      </w:r>
+      <w:proofErr w:type="spellStart"/>
+      <w:r>
+        <w:t>newest_Version.split</w:t>
+      </w:r>
+      <w:proofErr w:type="spellEnd"/>
+      <w:r>
+        <w:t>(".")))</w:t>
+      </w:r>
+    </w:p>
+    <w:p>
+      <w:pPr>
+        <w:pStyle w:val="NoSpacing"/>
+        <w:ind w:left="1440"/>
+      </w:pPr>
+      <w:r>
+        <w:t>a = int(</w:t>
+      </w:r>
+      <w:proofErr w:type="gramStart"/>
+      <w:r>
+        <w:t>tester[</w:t>
+      </w:r>
+      <w:proofErr w:type="gramEnd"/>
+      <w:r>
+        <w:t>0])</w:t>
+      </w:r>
+    </w:p>
+    <w:p>
+      <w:pPr>
+        <w:pStyle w:val="NoSpacing"/>
+        <w:ind w:left="1440"/>
+      </w:pPr>
+      <w:r>
+        <w:t>b = int(</w:t>
+      </w:r>
+      <w:proofErr w:type="gramStart"/>
+      <w:r>
+        <w:t>tester[</w:t>
+      </w:r>
+      <w:proofErr w:type="gramEnd"/>
+      <w:r>
+        <w:t>1] - 1)</w:t>
+      </w:r>
+    </w:p>
+    <w:p>
+      <w:pPr>
+        <w:pStyle w:val="NoSpacing"/>
+        <w:ind w:left="1440"/>
+      </w:pPr>
+      <w:r>
+        <w:t>c = int(</w:t>
+      </w:r>
+      <w:proofErr w:type="gramStart"/>
+      <w:r>
+        <w:t>tester[</w:t>
+      </w:r>
+      <w:proofErr w:type="gramEnd"/>
+      <w:r>
+        <w:t>2])</w:t>
+      </w:r>
+    </w:p>
+    <w:p>
+      <w:pPr>
+        <w:pStyle w:val="NoSpacing"/>
+        <w:ind w:left="1440"/>
+      </w:pPr>
+      <w:r>
+        <w:t>print(str(a)+"."+str(b)+"."+str(c))</w:t>
+      </w:r>
+    </w:p>
     <w:sectPr>
       <w:pgSz w:w="11906" w:h="16838"/>
       <w:pgMar w:top="1440" w:right="1440" w:bottom="1440" w:left="1440" w:header="708" w:footer="708" w:gutter="0"/>
@@ -7335,7 +7744,7 @@
         <w:rFonts w:hint="default"/>
       </w:rPr>
     </w:lvl>
-    <w:lvl w:ilvl="1" w:tplc="48090019" w:tentative="1">
+    <w:lvl w:ilvl="1" w:tplc="48090019">
       <w:start w:val="1"/>
       <w:numFmt w:val="lowerLetter"/>
       <w:lvlText w:val="%2."/>
@@ -8558,7 +8967,7 @@
 </file>
 
 <file path=customXml/itemProps1.xml><?xml version="1.0" encoding="utf-8"?>
-<ds:datastoreItem xmlns:ds="http://schemas.openxmlformats.org/officeDocument/2006/customXml" ds:itemID="{38E3E5B8-0010-4758-B13F-5CD33415C7EC}">
+<ds:datastoreItem xmlns:ds="http://schemas.openxmlformats.org/officeDocument/2006/customXml" ds:itemID="{7637527C-76A5-4C25-9D4D-19EEC1BAE2C7}">
   <ds:schemaRefs>
     <ds:schemaRef ds:uri="http://schemas.openxmlformats.org/officeDocument/2006/bibliography"/>
   </ds:schemaRefs>

</xml_diff>